<commit_message>
differentiate between es5, es6 and es7
</commit_message>
<xml_diff>
--- a/Key_Notes/key_notes.docx
+++ b/Key_Notes/key_notes.docx
@@ -230,16 +230,7 @@
           <w:szCs w:val="28"/>
           <w:lang w:val="en"/>
         </w:rPr>
-        <w:t>"use strict" defines that the JavaScript code should be execut</w:t>
-      </w:r>
-      <w:r>
-        <w:rPr>
-          <w:rFonts w:ascii="Calibri" w:hAnsi="Calibri" w:cs="Calibri"/>
-          <w:sz w:val="28"/>
-          <w:szCs w:val="28"/>
-          <w:lang w:val="en"/>
-        </w:rPr>
-        <w:t>ed in "strict mode".</w:t>
+        <w:t>"use strict" defines that the JavaScript code should be executed in "strict mode".</w:t>
       </w:r>
     </w:p>
     <w:p>
@@ -268,23 +259,6 @@
         </w:rPr>
         <w:t>Difference between ES5, ES6 and ES7.</w:t>
       </w:r>
-    </w:p>
-    <w:p>
-      <w:pPr>
-        <w:widowControl w:val="0"/>
-        <w:autoSpaceDE w:val="0"/>
-        <w:autoSpaceDN w:val="0"/>
-        <w:adjustRightInd w:val="0"/>
-        <w:spacing w:after="200" w:line="240" w:lineRule="auto"/>
-        <w:jc w:val="center"/>
-        <w:rPr>
-          <w:rFonts w:ascii="Calibri" w:hAnsi="Calibri" w:cs="Calibri"/>
-          <w:sz w:val="28"/>
-          <w:szCs w:val="28"/>
-          <w:highlight w:val="lightGray"/>
-          <w:lang w:val="en"/>
-        </w:rPr>
-      </w:pPr>
     </w:p>
     <w:p>
       <w:pPr>
@@ -673,32 +647,32 @@
           <w:szCs w:val="28"/>
           <w:lang w:val="en"/>
         </w:rPr>
+        <w:t>console.log(Array.isArray(a)); //returns false</w:t>
+      </w:r>
+    </w:p>
+    <w:p>
+      <w:pPr>
+        <w:widowControl w:val="0"/>
+        <w:autoSpaceDE w:val="0"/>
+        <w:autoSpaceDN w:val="0"/>
+        <w:adjustRightInd w:val="0"/>
+        <w:spacing w:after="200" w:line="240" w:lineRule="auto"/>
+        <w:jc w:val="both"/>
+        <w:rPr>
+          <w:rFonts w:ascii="Calibri" w:hAnsi="Calibri" w:cs="Calibri"/>
+          <w:sz w:val="28"/>
+          <w:szCs w:val="28"/>
+          <w:lang w:val="en"/>
+        </w:rPr>
+      </w:pPr>
+      <w:r>
+        <w:rPr>
+          <w:rFonts w:ascii="Calibri" w:hAnsi="Calibri" w:cs="Calibri"/>
+          <w:sz w:val="28"/>
+          <w:szCs w:val="28"/>
+          <w:lang w:val="en"/>
+        </w:rPr>
         <w:lastRenderedPageBreak/>
-        <w:t>console.log(Array.isArray(a)); //returns false</w:t>
-      </w:r>
-    </w:p>
-    <w:p>
-      <w:pPr>
-        <w:widowControl w:val="0"/>
-        <w:autoSpaceDE w:val="0"/>
-        <w:autoSpaceDN w:val="0"/>
-        <w:adjustRightInd w:val="0"/>
-        <w:spacing w:after="200" w:line="240" w:lineRule="auto"/>
-        <w:jc w:val="both"/>
-        <w:rPr>
-          <w:rFonts w:ascii="Calibri" w:hAnsi="Calibri" w:cs="Calibri"/>
-          <w:sz w:val="28"/>
-          <w:szCs w:val="28"/>
-          <w:lang w:val="en"/>
-        </w:rPr>
-      </w:pPr>
-      <w:r>
-        <w:rPr>
-          <w:rFonts w:ascii="Calibri" w:hAnsi="Calibri" w:cs="Calibri"/>
-          <w:sz w:val="28"/>
-          <w:szCs w:val="28"/>
-          <w:lang w:val="en"/>
-        </w:rPr>
         <w:t xml:space="preserve">--&gt; </w:t>
       </w:r>
       <w:r>
@@ -889,16 +863,7 @@
           <w:szCs w:val="28"/>
           <w:lang w:val="en"/>
         </w:rPr>
-        <w:t xml:space="preserve">The map() method creates a new array by mapping every </w:t>
-      </w:r>
-      <w:r>
-        <w:rPr>
-          <w:rFonts w:ascii="Calibri" w:hAnsi="Calibri" w:cs="Calibri"/>
-          <w:sz w:val="28"/>
-          <w:szCs w:val="28"/>
-          <w:lang w:val="en"/>
-        </w:rPr>
-        <w:t>element of the array (on which the map is used).</w:t>
+        <w:t>The map() method creates a new array by mapping every element of the array (on which the map is used).</w:t>
       </w:r>
     </w:p>
     <w:p>
@@ -1098,16 +1063,7 @@
           <w:szCs w:val="28"/>
           <w:lang w:val="en"/>
         </w:rPr>
-        <w:t>// i.e. [ 4, 16, 36, 64, 0</w:t>
-      </w:r>
-      <w:r>
-        <w:rPr>
-          <w:rFonts w:ascii="Calibri" w:hAnsi="Calibri" w:cs="Calibri"/>
-          <w:sz w:val="28"/>
-          <w:szCs w:val="28"/>
-          <w:lang w:val="en"/>
-        </w:rPr>
-        <w:t xml:space="preserve"> ]</w:t>
+        <w:t>// i.e. [ 4, 16, 36, 64, 0 ]</w:t>
       </w:r>
     </w:p>
     <w:p>
@@ -1227,16 +1183,7 @@
           <w:szCs w:val="28"/>
           <w:lang w:val="en"/>
         </w:rPr>
-        <w:t>console.log( resu</w:t>
-      </w:r>
-      <w:r>
-        <w:rPr>
-          <w:rFonts w:ascii="Calibri" w:hAnsi="Calibri" w:cs="Calibri"/>
-          <w:sz w:val="28"/>
-          <w:szCs w:val="28"/>
-          <w:lang w:val="en"/>
-        </w:rPr>
-        <w:t>lt)</w:t>
+        <w:t>console.log( result)</w:t>
       </w:r>
     </w:p>
     <w:p>
@@ -1331,7 +1278,6 @@
           <w:szCs w:val="28"/>
           <w:lang w:val="en"/>
         </w:rPr>
-        <w:lastRenderedPageBreak/>
         <w:t xml:space="preserve">--&gt; </w:t>
       </w:r>
       <w:r>
@@ -1352,7 +1298,17 @@
           <w:szCs w:val="28"/>
           <w:lang w:val="en"/>
         </w:rPr>
-        <w:t>It is quite same to reduce method, except for the traversal that happens from right to left.</w:t>
+        <w:t xml:space="preserve">It is quite same to reduce method, except for the traversal that </w:t>
+      </w:r>
+      <w:r>
+        <w:rPr>
+          <w:rFonts w:ascii="Calibri" w:hAnsi="Calibri" w:cs="Calibri"/>
+          <w:sz w:val="28"/>
+          <w:szCs w:val="28"/>
+          <w:lang w:val="en"/>
+        </w:rPr>
+        <w:lastRenderedPageBreak/>
+        <w:t>happens from right to left.</w:t>
       </w:r>
     </w:p>
     <w:p>
@@ -1447,16 +1403,7 @@
           <w:szCs w:val="28"/>
           <w:lang w:val="en"/>
         </w:rPr>
-        <w:t>le</w:t>
-      </w:r>
-      <w:r>
-        <w:rPr>
-          <w:rFonts w:ascii="Calibri" w:hAnsi="Calibri" w:cs="Calibri"/>
-          <w:sz w:val="28"/>
-          <w:szCs w:val="28"/>
-          <w:lang w:val="en"/>
-        </w:rPr>
-        <w:t>t ret = arr.every(val =&gt; {</w:t>
+        <w:t>let ret = arr.every(val =&gt; {</w:t>
       </w:r>
     </w:p>
     <w:p>
@@ -1666,16 +1613,7 @@
           <w:szCs w:val="28"/>
           <w:lang w:val="en"/>
         </w:rPr>
-        <w:t>Same as indexOf bu</w:t>
-      </w:r>
-      <w:r>
-        <w:rPr>
-          <w:rFonts w:ascii="Calibri" w:hAnsi="Calibri" w:cs="Calibri"/>
-          <w:sz w:val="28"/>
-          <w:szCs w:val="28"/>
-          <w:lang w:val="en"/>
-        </w:rPr>
-        <w:t>t checks and returns from the other end of an array.</w:t>
+        <w:t>Same as indexOf but checks and returns from the other end of an array.</w:t>
       </w:r>
     </w:p>
     <w:p>
@@ -1887,18 +1825,7 @@
           <w:szCs w:val="28"/>
           <w:lang w:val="en"/>
         </w:rPr>
-        <w:t>stringi</w:t>
-      </w:r>
-      <w:r>
-        <w:rPr>
-          <w:rFonts w:ascii="Calibri" w:hAnsi="Calibri" w:cs="Calibri"/>
-          <w:b/>
-          <w:bCs/>
-          <w:sz w:val="28"/>
-          <w:szCs w:val="28"/>
-          <w:lang w:val="en"/>
-        </w:rPr>
-        <w:t xml:space="preserve">fy(): </w:t>
+        <w:t xml:space="preserve">stringify(): </w:t>
       </w:r>
       <w:r>
         <w:rPr>
@@ -2092,16 +2019,7 @@
           <w:szCs w:val="28"/>
           <w:lang w:val="en"/>
         </w:rPr>
-        <w:t>The get method returns the value of a variable, and the set method sets the value of t</w:t>
-      </w:r>
-      <w:r>
-        <w:rPr>
-          <w:rFonts w:ascii="Calibri" w:hAnsi="Calibri" w:cs="Calibri"/>
-          <w:sz w:val="28"/>
-          <w:szCs w:val="28"/>
-          <w:lang w:val="en"/>
-        </w:rPr>
-        <w:t>he variable.</w:t>
+        <w:t>The get method returns the value of a variable, and the set method sets the value of the variable.</w:t>
       </w:r>
     </w:p>
     <w:p>
@@ -2630,16 +2548,7 @@
           <w:szCs w:val="28"/>
           <w:lang w:val="en"/>
         </w:rPr>
-        <w:t>- minimize the scope of y</w:t>
-      </w:r>
-      <w:r>
-        <w:rPr>
-          <w:rFonts w:ascii="Calibri" w:hAnsi="Calibri" w:cs="Calibri"/>
-          <w:sz w:val="28"/>
-          <w:szCs w:val="28"/>
-          <w:lang w:val="en"/>
-        </w:rPr>
-        <w:t>our variables.</w:t>
+        <w:t>- minimize the scope of your variables.</w:t>
       </w:r>
     </w:p>
     <w:p>
@@ -3481,16 +3390,7 @@
           <w:szCs w:val="28"/>
           <w:lang w:val="en"/>
         </w:rPr>
-        <w:t>myca</w:t>
-      </w:r>
-      <w:r>
-        <w:rPr>
-          <w:rFonts w:ascii="Calibri" w:hAnsi="Calibri" w:cs="Calibri"/>
-          <w:sz w:val="28"/>
-          <w:szCs w:val="28"/>
-          <w:lang w:val="en"/>
-        </w:rPr>
-        <w:t xml:space="preserve">r = new Car("Ford");    //creating an object </w:t>
+        <w:t xml:space="preserve">mycar = new Car("Ford");    //creating an object </w:t>
       </w:r>
     </w:p>
     <w:p>
@@ -3711,16 +3611,7 @@
           <w:szCs w:val="28"/>
           <w:lang w:val="en"/>
         </w:rPr>
-        <w:t xml:space="preserve">function add(x, y = 5) </w:t>
-      </w:r>
-      <w:r>
-        <w:rPr>
-          <w:rFonts w:ascii="Calibri" w:hAnsi="Calibri" w:cs="Calibri"/>
-          <w:sz w:val="28"/>
-          <w:szCs w:val="28"/>
-          <w:lang w:val="en"/>
-        </w:rPr>
-        <w:t>{</w:t>
+        <w:t>function add(x, y = 5) {</w:t>
       </w:r>
     </w:p>
     <w:p>
@@ -4077,16 +3968,7 @@
           <w:szCs w:val="28"/>
           <w:lang w:val="en"/>
         </w:rPr>
-        <w:t>when, var first = numbers.findIn</w:t>
-      </w:r>
-      <w:r>
-        <w:rPr>
-          <w:rFonts w:ascii="Calibri" w:hAnsi="Calibri" w:cs="Calibri"/>
-          <w:sz w:val="28"/>
-          <w:szCs w:val="28"/>
-          <w:lang w:val="en"/>
-        </w:rPr>
-        <w:t>dex(number)</w:t>
+        <w:t>when, var first = numbers.findIndex(number)</w:t>
       </w:r>
     </w:p>
     <w:p>
@@ -4383,16 +4265,7 @@
           <w:szCs w:val="28"/>
           <w:lang w:val="en"/>
         </w:rPr>
-        <w:t>metho</w:t>
-      </w:r>
-      <w:r>
-        <w:rPr>
-          <w:rFonts w:ascii="Calibri" w:hAnsi="Calibri" w:cs="Calibri"/>
-          <w:sz w:val="28"/>
-          <w:szCs w:val="28"/>
-          <w:lang w:val="en"/>
-        </w:rPr>
-        <w:t>d returns true if the argument is an integer.</w:t>
+        <w:t>method returns true if the argument is an integer.</w:t>
       </w:r>
     </w:p>
     <w:p>
@@ -4549,16 +4422,7 @@
           <w:szCs w:val="28"/>
           <w:lang w:val="en"/>
         </w:rPr>
-        <w:t xml:space="preserve">method returns true if the </w:t>
-      </w:r>
-      <w:r>
-        <w:rPr>
-          <w:rFonts w:ascii="Calibri" w:hAnsi="Calibri" w:cs="Calibri"/>
-          <w:sz w:val="28"/>
-          <w:szCs w:val="28"/>
-          <w:lang w:val="en"/>
-        </w:rPr>
-        <w:t>argument is NaN. Otherwise it returns false.</w:t>
+        <w:t>method returns true if the argument is NaN. Otherwise it returns false.</w:t>
       </w:r>
     </w:p>
     <w:p>
@@ -4820,16 +4684,7 @@
           <w:szCs w:val="28"/>
           <w:lang w:val="en"/>
         </w:rPr>
-        <w:t>Rest</w:t>
-      </w:r>
-      <w:r>
-        <w:rPr>
-          <w:rFonts w:ascii="Calibri" w:hAnsi="Calibri" w:cs="Calibri"/>
-          <w:sz w:val="28"/>
-          <w:szCs w:val="28"/>
-          <w:lang w:val="en"/>
-        </w:rPr>
-        <w:t xml:space="preserve"> Operator is used to handle function parameters. It uses three dots as its syntax (i.e …).</w:t>
+        <w:t>Rest Operator is used to handle function parameters. It uses three dots as its syntax (i.e …).</w:t>
       </w:r>
     </w:p>
     <w:p>
@@ -5035,16 +4890,7 @@
           <w:szCs w:val="28"/>
           <w:lang w:val="en"/>
         </w:rPr>
-        <w:t>It is used to split the contents of an arra</w:t>
-      </w:r>
-      <w:r>
-        <w:rPr>
-          <w:rFonts w:ascii="Calibri" w:hAnsi="Calibri" w:cs="Calibri"/>
-          <w:sz w:val="28"/>
-          <w:szCs w:val="28"/>
-          <w:lang w:val="en"/>
-        </w:rPr>
-        <w:t>y.</w:t>
+        <w:t>It is used to split the contents of an array.</w:t>
       </w:r>
     </w:p>
     <w:p>
@@ -5497,16 +5343,7 @@
           <w:szCs w:val="28"/>
           <w:lang w:val="en"/>
         </w:rPr>
-        <w:t>m</w:t>
-      </w:r>
-      <w:r>
-        <w:rPr>
-          <w:rFonts w:ascii="Calibri" w:hAnsi="Calibri" w:cs="Calibri"/>
-          <w:sz w:val="28"/>
-          <w:szCs w:val="28"/>
-          <w:lang w:val="en"/>
-        </w:rPr>
-        <w:t>yPromise.then(res =&gt; {</w:t>
+        <w:t>myPromise.then(res =&gt; {</w:t>
       </w:r>
     </w:p>
     <w:p>
@@ -5882,16 +5719,7 @@
           <w:szCs w:val="28"/>
           <w:lang w:val="en"/>
         </w:rPr>
-        <w:t xml:space="preserve">var z = x </w:t>
-      </w:r>
-      <w:r>
-        <w:rPr>
-          <w:rFonts w:ascii="Calibri" w:hAnsi="Calibri" w:cs="Calibri"/>
-          <w:sz w:val="28"/>
-          <w:szCs w:val="28"/>
-          <w:lang w:val="en"/>
-        </w:rPr>
-        <w:t>** 2; // result is 25</w:t>
+        <w:t>var z = x ** 2; // result is 25</w:t>
       </w:r>
     </w:p>
     <w:p>

</xml_diff>